<commit_message>
Se agrega el word y README final
</commit_message>
<xml_diff>
--- a/Proyectos IA - Hackathon.docx
+++ b/Proyectos IA - Hackathon.docx
@@ -220,7 +220,6 @@
         <w:rPr>
           <w:sz w:val="14"/>
           <w:szCs w:val="14"/>
-          <w:lang w:val="es-MX"/>
         </w:rPr>
         <w:t>ⓒ</w:t>
       </w:r>
@@ -230,7 +229,6 @@
           <w:rFonts w:ascii="SamsungOne 400" w:eastAsia="SamsungOne 400" w:hAnsi="SamsungOne 400" w:cs="SamsungOne 400"/>
           <w:sz w:val="14"/>
           <w:szCs w:val="14"/>
-          <w:lang w:val="es-MX"/>
         </w:rPr>
         <w:t>2024  SAMSUNG</w:t>
       </w:r>
@@ -240,7 +238,6 @@
           <w:rFonts w:ascii="SamsungOne 400" w:eastAsia="SamsungOne 400" w:hAnsi="SamsungOne 400" w:cs="SamsungOne 400"/>
           <w:sz w:val="14"/>
           <w:szCs w:val="14"/>
-          <w:lang w:val="es-MX"/>
         </w:rPr>
         <w:t xml:space="preserve">. </w:t>
       </w:r>
@@ -1231,78 +1228,6 @@
     </w:p>
     <w:p>
       <w:pPr>
-        <w:spacing w:before="240" w:after="240"/>
-        <w:jc w:val="both"/>
-        <w:rPr>
-          <w:rFonts w:ascii="SamsungOne 400" w:eastAsia="SamsungOne 400" w:hAnsi="SamsungOne 400" w:cs="SamsungOne 400"/>
-          <w:b/>
-          <w:bCs/>
-          <w:lang w:val="es-MX"/>
-        </w:rPr>
-      </w:pPr>
-    </w:p>
-    <w:p>
-      <w:pPr>
-        <w:spacing w:before="240" w:after="240"/>
-        <w:jc w:val="both"/>
-        <w:rPr>
-          <w:rFonts w:ascii="SamsungOne 400" w:eastAsia="SamsungOne 400" w:hAnsi="SamsungOne 400" w:cs="SamsungOne 400"/>
-          <w:b/>
-          <w:bCs/>
-          <w:lang w:val="es-MX"/>
-        </w:rPr>
-      </w:pPr>
-    </w:p>
-    <w:p>
-      <w:pPr>
-        <w:spacing w:before="240" w:after="240"/>
-        <w:jc w:val="both"/>
-        <w:rPr>
-          <w:rFonts w:ascii="SamsungOne 400" w:eastAsia="SamsungOne 400" w:hAnsi="SamsungOne 400" w:cs="SamsungOne 400"/>
-          <w:b/>
-          <w:bCs/>
-          <w:lang w:val="es-MX"/>
-        </w:rPr>
-      </w:pPr>
-    </w:p>
-    <w:p>
-      <w:pPr>
-        <w:spacing w:before="240" w:after="240"/>
-        <w:jc w:val="both"/>
-        <w:rPr>
-          <w:rFonts w:ascii="SamsungOne 400" w:eastAsia="SamsungOne 400" w:hAnsi="SamsungOne 400" w:cs="SamsungOne 400"/>
-          <w:b/>
-          <w:bCs/>
-          <w:lang w:val="es-MX"/>
-        </w:rPr>
-      </w:pPr>
-    </w:p>
-    <w:p>
-      <w:pPr>
-        <w:spacing w:before="240" w:after="240"/>
-        <w:jc w:val="both"/>
-        <w:rPr>
-          <w:rFonts w:ascii="SamsungOne 400" w:eastAsia="SamsungOne 400" w:hAnsi="SamsungOne 400" w:cs="SamsungOne 400"/>
-          <w:b/>
-          <w:bCs/>
-          <w:lang w:val="es-MX"/>
-        </w:rPr>
-      </w:pPr>
-    </w:p>
-    <w:p>
-      <w:pPr>
-        <w:spacing w:before="240" w:after="240"/>
-        <w:jc w:val="both"/>
-        <w:rPr>
-          <w:rFonts w:ascii="SamsungOne 400" w:eastAsia="SamsungOne 400" w:hAnsi="SamsungOne 400" w:cs="SamsungOne 400"/>
-          <w:b/>
-          <w:bCs/>
-          <w:lang w:val="es-MX"/>
-        </w:rPr>
-      </w:pPr>
-    </w:p>
-    <w:p>
-      <w:pPr>
         <w:keepLines/>
         <w:shd w:val="clear" w:color="auto" w:fill="FFFFFF"/>
         <w:suppressAutoHyphens/>
@@ -1424,7 +1349,15 @@
               <w:jc w:val="both"/>
             </w:pPr>
             <w:r>
-              <w:t xml:space="preserve">Nombre de los </w:t>
+              <w:t xml:space="preserve">Nombre de </w:t>
+            </w:r>
+            <w:proofErr w:type="spellStart"/>
+            <w:r>
+              <w:t>los</w:t>
+            </w:r>
+            <w:proofErr w:type="spellEnd"/>
+            <w:r>
+              <w:t xml:space="preserve"> </w:t>
             </w:r>
             <w:proofErr w:type="spellStart"/>
             <w:r>
@@ -1505,19 +1438,11 @@
               </w:rPr>
               <w:t xml:space="preserve"> </w:t>
             </w:r>
-            <w:proofErr w:type="spellStart"/>
             <w:r>
               <w:rPr>
                 <w:lang w:val="es-SV"/>
               </w:rPr>
-              <w:t>Vilic</w:t>
-            </w:r>
-            <w:proofErr w:type="spellEnd"/>
-            <w:r>
-              <w:rPr>
-                <w:lang w:val="es-SV"/>
-              </w:rPr>
-              <w:t xml:space="preserve"> Ayala Sandoval</w:t>
+              <w:t>Vilic Ayala Sandoval</w:t>
             </w:r>
           </w:p>
         </w:tc>
@@ -1920,6 +1845,13 @@
     </w:p>
     <w:p>
       <w:pPr>
+        <w:rPr>
+          <w:b/>
+        </w:rPr>
+      </w:pPr>
+    </w:p>
+    <w:p>
+      <w:pPr>
         <w:keepLines/>
         <w:numPr>
           <w:ilvl w:val="0"/>
@@ -1938,7 +1870,6 @@
         <w:rPr>
           <w:b/>
         </w:rPr>
-        <w:lastRenderedPageBreak/>
         <w:t xml:space="preserve">Nombre del </w:t>
       </w:r>
       <w:r>
@@ -1967,23 +1898,7 @@
           <w:b/>
           <w:lang w:val="es-SV"/>
         </w:rPr>
-        <w:t>[</w:t>
-      </w:r>
-      <w:proofErr w:type="spellStart"/>
-      <w:r>
-        <w:rPr>
-          <w:b/>
-          <w:lang w:val="es-SV"/>
-        </w:rPr>
-        <w:t>CodedHealth</w:t>
-      </w:r>
-      <w:proofErr w:type="spellEnd"/>
-      <w:r>
-        <w:rPr>
-          <w:b/>
-          <w:lang w:val="es-SV"/>
-        </w:rPr>
-        <w:t>]</w:t>
+        <w:t>Cardio Salud ES</w:t>
       </w:r>
     </w:p>
     <w:p>
@@ -2004,19 +1919,12 @@
           <w:b/>
           <w:lang w:val="es-SV"/>
         </w:rPr>
-        <w:t>Análisis</w:t>
-      </w:r>
-      <w:r>
-        <w:rPr>
-          <w:b/>
-          <w:lang w:val="es-SV"/>
-        </w:rPr>
-        <w:t xml:space="preserve"> de Predicción de Hipertensión.</w:t>
-      </w:r>
-    </w:p>
-    <w:p>
-      <w:pPr>
-        <w:pStyle w:val="Prrafodelista"/>
+        <w:t>Análisis de Predicción de Hipertensión.</w:t>
+      </w:r>
+    </w:p>
+    <w:p>
+      <w:pPr>
+        <w:pStyle w:val="ListParagraph"/>
         <w:keepLines/>
         <w:numPr>
           <w:ilvl w:val="0"/>
@@ -2259,25 +2167,7 @@
           <w:bCs/>
           <w:lang w:val="es-SV"/>
         </w:rPr>
-        <w:t>[</w:t>
-      </w:r>
-      <w:proofErr w:type="spellStart"/>
-      <w:r>
-        <w:rPr>
-          <w:b/>
-          <w:bCs/>
-          <w:lang w:val="es-SV"/>
-        </w:rPr>
-        <w:t>CodedHealth</w:t>
-      </w:r>
-      <w:proofErr w:type="spellEnd"/>
-      <w:r>
-        <w:rPr>
-          <w:b/>
-          <w:bCs/>
-          <w:lang w:val="es-SV"/>
-        </w:rPr>
-        <w:t>]</w:t>
+        <w:t>Cardio Salud ES</w:t>
       </w:r>
       <w:r>
         <w:rPr>
@@ -2503,35 +2393,19 @@
         <w:rPr>
           <w:lang w:val="es-SV"/>
         </w:rPr>
-        <w:t xml:space="preserve"> de parte de [</w:t>
-      </w:r>
-      <w:proofErr w:type="spellStart"/>
-      <w:r>
-        <w:rPr>
-          <w:lang w:val="es-SV"/>
-        </w:rPr>
-        <w:t>CodedHealth</w:t>
-      </w:r>
-      <w:proofErr w:type="spellEnd"/>
-      <w:r>
-        <w:rPr>
-          <w:lang w:val="es-SV"/>
-        </w:rPr>
-        <w:t xml:space="preserve">] puesto a </w:t>
-      </w:r>
-      <w:proofErr w:type="gramStart"/>
-      <w:r>
-        <w:rPr>
-          <w:lang w:val="es-SV"/>
-        </w:rPr>
-        <w:t>que</w:t>
-      </w:r>
-      <w:proofErr w:type="gramEnd"/>
-      <w:r>
-        <w:rPr>
-          <w:lang w:val="es-SV"/>
-        </w:rPr>
-        <w:t xml:space="preserve"> al no ser una </w:t>
+        <w:t xml:space="preserve"> de parte de </w:t>
+      </w:r>
+      <w:r>
+        <w:rPr>
+          <w:lang w:val="es-SV"/>
+        </w:rPr>
+        <w:t xml:space="preserve">Cardio Salud ES </w:t>
+      </w:r>
+      <w:r>
+        <w:rPr>
+          <w:lang w:val="es-SV"/>
+        </w:rPr>
+        <w:t xml:space="preserve">puesto a que al no ser una </w:t>
       </w:r>
       <w:r>
         <w:rPr>
@@ -2569,14 +2443,12 @@
         </w:rPr>
         <w:t xml:space="preserve"> implementarla, beneficiarse y a sus pacientes al ofrecer algo tan </w:t>
       </w:r>
-      <w:proofErr w:type="spellStart"/>
-      <w:r>
-        <w:rPr>
-          <w:lang w:val="es-SV"/>
-        </w:rPr>
-        <w:t>privilegioso</w:t>
-      </w:r>
-      <w:proofErr w:type="spellEnd"/>
+      <w:r>
+        <w:rPr>
+          <w:lang w:val="es-SV"/>
+        </w:rPr>
+        <w:t>privilegiado</w:t>
+      </w:r>
       <w:r>
         <w:rPr>
           <w:lang w:val="es-SV"/>
@@ -2625,21 +2497,19 @@
         <w:rPr>
           <w:lang w:val="es-SV"/>
         </w:rPr>
-        <w:t xml:space="preserve"> se beneficiaria de distintas formas con [</w:t>
-      </w:r>
-      <w:proofErr w:type="spellStart"/>
-      <w:r>
-        <w:rPr>
-          <w:lang w:val="es-SV"/>
-        </w:rPr>
-        <w:t>CodedHealth</w:t>
-      </w:r>
-      <w:proofErr w:type="spellEnd"/>
-      <w:r>
-        <w:rPr>
-          <w:lang w:val="es-SV"/>
-        </w:rPr>
-        <w:t xml:space="preserve">], principalmente </w:t>
+        <w:t xml:space="preserve"> se beneficiaria de distintas formas con </w:t>
+      </w:r>
+      <w:r>
+        <w:rPr>
+          <w:lang w:val="es-SV"/>
+        </w:rPr>
+        <w:t xml:space="preserve">Cardio Salud ES, </w:t>
+      </w:r>
+      <w:r>
+        <w:rPr>
+          <w:lang w:val="es-SV"/>
+        </w:rPr>
+        <w:t xml:space="preserve">principalmente </w:t>
       </w:r>
       <w:r>
         <w:rPr>
@@ -2707,57 +2577,44 @@
         <w:rPr>
           <w:lang w:val="es-SV"/>
         </w:rPr>
-        <w:t>Finanzas: es uno de los beneficios de usar un programa tan eficaz y bajo en costo como lo es [</w:t>
-      </w:r>
-      <w:proofErr w:type="spellStart"/>
-      <w:r>
-        <w:rPr>
-          <w:lang w:val="es-SV"/>
-        </w:rPr>
-        <w:t>CodedHealth</w:t>
-      </w:r>
-      <w:proofErr w:type="spellEnd"/>
-      <w:r>
-        <w:rPr>
-          <w:lang w:val="es-SV"/>
-        </w:rPr>
-        <w:t xml:space="preserve">] se </w:t>
-      </w:r>
-      <w:r>
-        <w:rPr>
-          <w:lang w:val="es-SV"/>
-        </w:rPr>
-        <w:t>reducirían</w:t>
-      </w:r>
-      <w:r>
-        <w:rPr>
-          <w:lang w:val="es-SV"/>
-        </w:rPr>
-        <w:t xml:space="preserve"> los gastos hospitalarios hacia los pacientes y </w:t>
-      </w:r>
-      <w:r>
-        <w:rPr>
-          <w:lang w:val="es-SV"/>
-        </w:rPr>
-        <w:t>evitaría</w:t>
-      </w:r>
-      <w:r>
-        <w:rPr>
-          <w:lang w:val="es-SV"/>
-        </w:rPr>
-        <w:t xml:space="preserve"> que estos se agraven y por lo tanto requieran procedimientos </w:t>
-      </w:r>
-      <w:r>
-        <w:rPr>
-          <w:lang w:val="es-SV"/>
-        </w:rPr>
-        <w:t>más</w:t>
-      </w:r>
-      <w:r>
-        <w:rPr>
-          <w:lang w:val="es-SV"/>
-        </w:rPr>
-        <w:t xml:space="preserve"> costosos a comparación de un tratamiento preventivo.</w:t>
+        <w:lastRenderedPageBreak/>
+        <w:t xml:space="preserve">Finanzas: </w:t>
+      </w:r>
+      <w:r>
+        <w:rPr>
+          <w:lang w:val="es-SV"/>
+        </w:rPr>
+        <w:t>U</w:t>
+      </w:r>
+      <w:r>
+        <w:rPr>
+          <w:lang w:val="es-SV"/>
+        </w:rPr>
+        <w:t>no de los beneficios de usar un programa tan eficaz y</w:t>
+      </w:r>
+      <w:r>
+        <w:rPr>
+          <w:lang w:val="es-SV"/>
+        </w:rPr>
+        <w:t xml:space="preserve"> </w:t>
+      </w:r>
+      <w:r>
+        <w:rPr>
+          <w:lang w:val="es-SV"/>
+        </w:rPr>
+        <w:t xml:space="preserve">bajo en costo como lo es </w:t>
+      </w:r>
+      <w:r>
+        <w:rPr>
+          <w:lang w:val="es-SV"/>
+        </w:rPr>
+        <w:t>Cardio Salud ES, es que al motivar al paciente en dar seguimiento a un posible caso de hipertensión, sentirá una atención más personalizada y desarrollará fidelidad con el centro de salud</w:t>
+      </w:r>
+      <w:r>
+        <w:rPr>
+          <w:lang w:val="es-SV"/>
+        </w:rPr>
+        <w:t>.</w:t>
       </w:r>
     </w:p>
     <w:p>
@@ -2780,7 +2637,6 @@
         <w:rPr>
           <w:lang w:val="es-MX"/>
         </w:rPr>
-        <w:lastRenderedPageBreak/>
         <w:t xml:space="preserve">¿Hay alguna consideración que deba tenerse en cuenta para la comunidad (¿cómo crees que le beneficiaría a la comunidad esta idea, afecta negativamente a alguna persona?) </w:t>
       </w:r>
     </w:p>
@@ -2801,150 +2657,7 @@
         <w:rPr>
           <w:lang w:val="es-SV"/>
         </w:rPr>
-        <w:t xml:space="preserve">A </w:t>
-      </w:r>
-      <w:r>
-        <w:rPr>
-          <w:lang w:val="es-SV"/>
-        </w:rPr>
-        <w:t>través</w:t>
-      </w:r>
-      <w:r>
-        <w:rPr>
-          <w:lang w:val="es-SV"/>
-        </w:rPr>
-        <w:t xml:space="preserve"> de </w:t>
-      </w:r>
-      <w:r>
-        <w:rPr>
-          <w:b/>
-          <w:bCs/>
-          <w:color w:val="000000" w:themeColor="text1"/>
-          <w:lang w:val="es-SV"/>
-        </w:rPr>
-        <w:t>[</w:t>
-      </w:r>
-      <w:proofErr w:type="spellStart"/>
-      <w:r>
-        <w:rPr>
-          <w:b/>
-          <w:bCs/>
-          <w:color w:val="000000" w:themeColor="text1"/>
-          <w:lang w:val="es-SV"/>
-        </w:rPr>
-        <w:t>CodedHealth</w:t>
-      </w:r>
-      <w:proofErr w:type="spellEnd"/>
-      <w:r>
-        <w:rPr>
-          <w:b/>
-          <w:bCs/>
-          <w:color w:val="000000" w:themeColor="text1"/>
-          <w:lang w:val="es-SV"/>
-        </w:rPr>
-        <w:t>]</w:t>
-      </w:r>
-      <w:r>
-        <w:rPr>
-          <w:lang w:val="es-SV"/>
-        </w:rPr>
-        <w:t xml:space="preserve"> se busca proteger tanto a los pacientes de enfermedades devastadoras como lo son la hipertensión al dejar una herramienta tan poderosa en manos de los equipos de </w:t>
-      </w:r>
-      <w:r>
-        <w:rPr>
-          <w:lang w:val="es-SV"/>
-        </w:rPr>
-        <w:t>médicos</w:t>
-      </w:r>
-      <w:r>
-        <w:rPr>
-          <w:lang w:val="es-SV"/>
-        </w:rPr>
-        <w:t xml:space="preserve"> expertos para que puedan anticiparse a que dicha enfermedad se logre desarrollar, </w:t>
-      </w:r>
-      <w:r>
-        <w:rPr>
-          <w:lang w:val="es-SV"/>
-        </w:rPr>
-        <w:t>más</w:t>
-      </w:r>
-      <w:r>
-        <w:rPr>
-          <w:lang w:val="es-SV"/>
-        </w:rPr>
-        <w:t xml:space="preserve"> sin embargo </w:t>
-      </w:r>
-      <w:r>
-        <w:rPr>
-          <w:lang w:val="es-SV"/>
-        </w:rPr>
-        <w:t>también</w:t>
-      </w:r>
-      <w:r>
-        <w:rPr>
-          <w:lang w:val="es-SV"/>
-        </w:rPr>
-        <w:t xml:space="preserve"> se busca proteger sus datos, ya que estos </w:t>
-      </w:r>
-      <w:r>
-        <w:rPr>
-          <w:lang w:val="es-SV"/>
-        </w:rPr>
-        <w:t>análisis</w:t>
-      </w:r>
-      <w:r>
-        <w:rPr>
-          <w:lang w:val="es-SV"/>
-        </w:rPr>
-        <w:t xml:space="preserve"> se </w:t>
-      </w:r>
-      <w:r>
-        <w:rPr>
-          <w:lang w:val="es-SV"/>
-        </w:rPr>
-        <w:t>realizarían</w:t>
-      </w:r>
-      <w:r>
-        <w:rPr>
-          <w:lang w:val="es-SV"/>
-        </w:rPr>
-        <w:t xml:space="preserve">, siempre y cuando se valore el </w:t>
-      </w:r>
-      <w:r>
-        <w:rPr>
-          <w:lang w:val="es-SV"/>
-        </w:rPr>
-        <w:t>consentimiento</w:t>
-      </w:r>
-      <w:r>
-        <w:rPr>
-          <w:lang w:val="es-SV"/>
-        </w:rPr>
-        <w:t xml:space="preserve"> del paciente a tomar muestras que ayuden a generar los datos para realizar el </w:t>
-      </w:r>
-      <w:r>
-        <w:rPr>
-          <w:lang w:val="es-SV"/>
-        </w:rPr>
-        <w:t>análisis</w:t>
-      </w:r>
-      <w:r>
-        <w:rPr>
-          <w:lang w:val="es-SV"/>
-        </w:rPr>
-        <w:t xml:space="preserve"> y los resultados se le comuniquen al paciente como posibilidades a tenerse en cuenta </w:t>
-      </w:r>
-      <w:r>
-        <w:rPr>
-          <w:lang w:val="es-SV"/>
-        </w:rPr>
-        <w:t>más</w:t>
-      </w:r>
-      <w:r>
-        <w:rPr>
-          <w:lang w:val="es-SV"/>
-        </w:rPr>
-        <w:t xml:space="preserve"> que hechos irrefutables con el fin de evitar mal entendidos.</w:t>
+        <w:t xml:space="preserve">Es importante aclarar que Cardio Salud ES se considera una herramienta de apoyo para concientizar y motivar a los pacientes a cuidar su salud, y en ningún momento pretende sustituir la atención de un médico. Por lo tanto, los usuarios deben ser conscientes de que los resultados del análisis no sustituyen el servicio de los profesionales. </w:t>
       </w:r>
     </w:p>
     <w:p>
@@ -3047,7 +2760,19 @@
         <w:rPr>
           <w:lang w:val="es-SV"/>
         </w:rPr>
-        <w:t xml:space="preserve"> se puede tonar en una enfermedad incurable que lleve al paciente a llevar una vida en tratamiento constante, por eso es ideal que se implemente a gran escala para permitir la prevención de esta enfermedad dentro de la gran parte de la comunidad.</w:t>
+        <w:t xml:space="preserve"> se puede to</w:t>
+      </w:r>
+      <w:r>
+        <w:rPr>
+          <w:lang w:val="es-SV"/>
+        </w:rPr>
+        <w:t>r</w:t>
+      </w:r>
+      <w:r>
+        <w:rPr>
+          <w:lang w:val="es-SV"/>
+        </w:rPr>
+        <w:t>nar en una enfermedad incurable que lleve al paciente a llevar una vida en tratamiento constante, por eso es ideal que se implemente a gran escala para permitir la prevención de esta enfermedad dentro de la gran parte de la comunidad.</w:t>
       </w:r>
     </w:p>
     <w:p>
@@ -3099,33 +2824,7 @@
           <w:color w:val="000000" w:themeColor="text1"/>
           <w:lang w:val="es-SV"/>
         </w:rPr>
-        <w:t>[</w:t>
-      </w:r>
-      <w:proofErr w:type="spellStart"/>
-      <w:r>
-        <w:rPr>
-          <w:b/>
-          <w:bCs/>
-          <w:color w:val="000000" w:themeColor="text1"/>
-          <w:lang w:val="es-SV"/>
-        </w:rPr>
-        <w:t>CodedHealth</w:t>
-      </w:r>
-      <w:proofErr w:type="spellEnd"/>
-      <w:r>
-        <w:rPr>
-          <w:b/>
-          <w:bCs/>
-          <w:color w:val="000000" w:themeColor="text1"/>
-          <w:lang w:val="es-SV"/>
-        </w:rPr>
-        <w:t>]</w:t>
-      </w:r>
-      <w:r>
-        <w:rPr>
-          <w:lang w:val="es-SV"/>
-        </w:rPr>
-        <w:t xml:space="preserve"> </w:t>
+        <w:t xml:space="preserve">Cardio Salud ES </w:t>
       </w:r>
       <w:r>
         <w:rPr>
@@ -3250,21 +2949,7 @@
         <w:rPr>
           <w:lang w:val="es-SV"/>
         </w:rPr>
-        <w:t xml:space="preserve"> que </w:t>
-      </w:r>
-      <w:r>
-        <w:rPr>
-          <w:lang w:val="es-SV"/>
-        </w:rPr>
-        <w:tab/>
-        <w:t xml:space="preserve">nos </w:t>
-      </w:r>
-      <w:r>
-        <w:rPr>
-          <w:lang w:val="es-SV"/>
-        </w:rPr>
-        <w:tab/>
-        <w:t xml:space="preserve">permitan manejar datos, transformarlos en el caso de Pandas, la visualización de estos en el caso de </w:t>
+        <w:t xml:space="preserve"> que nos permitan manejar datos, transformarlos en el caso de Pandas, la visualización de estos en el caso de </w:t>
       </w:r>
       <w:proofErr w:type="spellStart"/>
       <w:r>
@@ -3316,21 +3001,19 @@
         <w:rPr>
           <w:lang w:val="es-SV"/>
         </w:rPr>
-        <w:t xml:space="preserve"> que sirvan para modelar a la </w:t>
-      </w:r>
-      <w:r>
-        <w:rPr>
-          <w:lang w:val="es-SV"/>
-        </w:rPr>
-        <w:tab/>
-        <w:t xml:space="preserve">inteligencia </w:t>
-      </w:r>
-      <w:r>
-        <w:rPr>
-          <w:lang w:val="es-SV"/>
-        </w:rPr>
-        <w:tab/>
-        <w:t xml:space="preserve">artificial en el caso de </w:t>
+        <w:t xml:space="preserve"> que sirvan para modelar a la</w:t>
+      </w:r>
+      <w:r>
+        <w:rPr>
+          <w:lang w:val="es-SV"/>
+        </w:rPr>
+        <w:t xml:space="preserve"> </w:t>
+      </w:r>
+      <w:r>
+        <w:rPr>
+          <w:lang w:val="es-SV"/>
+        </w:rPr>
+        <w:t xml:space="preserve">inteligencia artificial en el caso de </w:t>
       </w:r>
       <w:proofErr w:type="spellStart"/>
       <w:r>
@@ -3476,7 +3159,19 @@
         <w:rPr>
           <w:lang w:val="es-SV"/>
         </w:rPr>
-        <w:t xml:space="preserve">Las principales preguntas que se necesitan responder para desarrollar esta </w:t>
+        <w:t xml:space="preserve">Las principales preguntas que se necesitan responder para </w:t>
+      </w:r>
+      <w:r>
+        <w:rPr>
+          <w:lang w:val="es-SV"/>
+        </w:rPr>
+        <w:t>el desarrollo</w:t>
+      </w:r>
+      <w:r>
+        <w:rPr>
+          <w:lang w:val="es-SV"/>
+        </w:rPr>
+        <w:t xml:space="preserve"> </w:t>
       </w:r>
       <w:r>
         <w:rPr>
@@ -3490,29 +3185,43 @@
         </w:rPr>
         <w:t xml:space="preserve"> </w:t>
       </w:r>
+      <w:proofErr w:type="gramStart"/>
       <w:r>
         <w:rPr>
           <w:lang w:val="es-SV"/>
         </w:rPr>
         <w:t>relacionada</w:t>
       </w:r>
-      <w:r>
-        <w:rPr>
-          <w:lang w:val="es-SV"/>
-        </w:rPr>
-        <w:t xml:space="preserve"> a la </w:t>
-      </w:r>
-      <w:r>
-        <w:rPr>
-          <w:lang w:val="es-SV"/>
-        </w:rPr>
-        <w:t>garantizarían</w:t>
-      </w:r>
-      <w:r>
-        <w:rPr>
-          <w:lang w:val="es-SV"/>
-        </w:rPr>
-        <w:t xml:space="preserve"> de que el modelo sea capaz de realizar su funcion como herramienta hacia los </w:t>
+      <w:proofErr w:type="gramEnd"/>
+      <w:r>
+        <w:rPr>
+          <w:lang w:val="es-SV"/>
+        </w:rPr>
+        <w:t xml:space="preserve"> a </w:t>
+      </w:r>
+      <w:r>
+        <w:rPr>
+          <w:lang w:val="es-SV"/>
+        </w:rPr>
+        <w:t xml:space="preserve">garantizar </w:t>
+      </w:r>
+      <w:r>
+        <w:rPr>
+          <w:lang w:val="es-SV"/>
+        </w:rPr>
+        <w:t xml:space="preserve">que el modelo sea capaz de realizar su </w:t>
+      </w:r>
+      <w:r>
+        <w:rPr>
+          <w:lang w:val="es-SV"/>
+        </w:rPr>
+        <w:t>función</w:t>
+      </w:r>
+      <w:r>
+        <w:rPr>
+          <w:lang w:val="es-SV"/>
+        </w:rPr>
+        <w:t xml:space="preserve"> como herramienta hacia los </w:t>
       </w:r>
       <w:r>
         <w:rPr>
@@ -3919,7 +3628,19 @@
         <w:rPr>
           <w:lang w:val="es-SV"/>
         </w:rPr>
-        <w:t xml:space="preserve"> instalación de la herramienta esto a </w:t>
+        <w:t xml:space="preserve"> instalación de la herramienta</w:t>
+      </w:r>
+      <w:r>
+        <w:rPr>
+          <w:lang w:val="es-SV"/>
+        </w:rPr>
+        <w:t>,</w:t>
+      </w:r>
+      <w:r>
+        <w:rPr>
+          <w:lang w:val="es-SV"/>
+        </w:rPr>
+        <w:t xml:space="preserve"> esto a </w:t>
       </w:r>
       <w:r>
         <w:rPr>
@@ -3968,7 +3689,7 @@
         <w:ind w:left="1080"/>
         <w:jc w:val="both"/>
         <w:rPr>
-          <w:lang w:val="es-SV"/>
+          <w:lang w:val="es-ES"/>
         </w:rPr>
       </w:pPr>
     </w:p>
@@ -6094,11 +5815,11 @@
       <w:lang w:val="en-US" w:eastAsia="en-US"/>
     </w:rPr>
   </w:style>
-  <w:style w:type="paragraph" w:styleId="Ttulo1">
+  <w:style w:type="paragraph" w:styleId="Heading1">
     <w:name w:val="heading 1"/>
     <w:basedOn w:val="Normal"/>
     <w:next w:val="Normal"/>
-    <w:link w:val="Ttulo1Car"/>
+    <w:link w:val="Heading1Char"/>
     <w:uiPriority w:val="9"/>
     <w:qFormat/>
     <w:pPr>
@@ -6112,7 +5833,7 @@
       <w:szCs w:val="40"/>
     </w:rPr>
   </w:style>
-  <w:style w:type="paragraph" w:styleId="Ttulo2">
+  <w:style w:type="paragraph" w:styleId="Heading2">
     <w:name w:val="heading 2"/>
     <w:basedOn w:val="Normal"/>
     <w:next w:val="Normal"/>
@@ -6129,7 +5850,7 @@
       <w:szCs w:val="32"/>
     </w:rPr>
   </w:style>
-  <w:style w:type="paragraph" w:styleId="Ttulo3">
+  <w:style w:type="paragraph" w:styleId="Heading3">
     <w:name w:val="heading 3"/>
     <w:basedOn w:val="Normal"/>
     <w:next w:val="Normal"/>
@@ -6146,7 +5867,7 @@
       <w:szCs w:val="28"/>
     </w:rPr>
   </w:style>
-  <w:style w:type="paragraph" w:styleId="Ttulo4">
+  <w:style w:type="paragraph" w:styleId="Heading4">
     <w:name w:val="heading 4"/>
     <w:basedOn w:val="Normal"/>
     <w:next w:val="Normal"/>
@@ -6163,7 +5884,7 @@
       <w:szCs w:val="24"/>
     </w:rPr>
   </w:style>
-  <w:style w:type="paragraph" w:styleId="Ttulo5">
+  <w:style w:type="paragraph" w:styleId="Heading5">
     <w:name w:val="heading 5"/>
     <w:basedOn w:val="Normal"/>
     <w:next w:val="Normal"/>
@@ -6178,7 +5899,7 @@
       <w:color w:val="666666"/>
     </w:rPr>
   </w:style>
-  <w:style w:type="paragraph" w:styleId="Ttulo6">
+  <w:style w:type="paragraph" w:styleId="Heading6">
     <w:name w:val="heading 6"/>
     <w:basedOn w:val="Normal"/>
     <w:next w:val="Normal"/>
@@ -6194,13 +5915,13 @@
       <w:color w:val="666666"/>
     </w:rPr>
   </w:style>
-  <w:style w:type="character" w:default="1" w:styleId="Fuentedeprrafopredeter">
+  <w:style w:type="character" w:default="1" w:styleId="DefaultParagraphFont">
     <w:name w:val="Default Paragraph Font"/>
     <w:uiPriority w:val="1"/>
     <w:semiHidden/>
     <w:unhideWhenUsed/>
   </w:style>
-  <w:style w:type="table" w:default="1" w:styleId="Tablanormal">
+  <w:style w:type="table" w:default="1" w:styleId="TableNormal">
     <w:name w:val="Normal Table"/>
     <w:uiPriority w:val="99"/>
     <w:semiHidden/>
@@ -6215,7 +5936,7 @@
       </w:tblCellMar>
     </w:tblPr>
   </w:style>
-  <w:style w:type="numbering" w:default="1" w:styleId="Sinlista">
+  <w:style w:type="numbering" w:default="1" w:styleId="NoList">
     <w:name w:val="No List"/>
     <w:uiPriority w:val="99"/>
     <w:semiHidden/>
@@ -6237,7 +5958,7 @@
       <w:lang w:val="es-VE" w:eastAsia="es-VE"/>
     </w:rPr>
   </w:style>
-  <w:style w:type="paragraph" w:styleId="Subttulo">
+  <w:style w:type="paragraph" w:styleId="Subtitle">
     <w:name w:val="Subtitle"/>
     <w:basedOn w:val="Normal"/>
     <w:next w:val="Normal"/>
@@ -6253,7 +5974,7 @@
       <w:szCs w:val="30"/>
     </w:rPr>
   </w:style>
-  <w:style w:type="paragraph" w:styleId="Ttulo">
+  <w:style w:type="paragraph" w:styleId="Title">
     <w:name w:val="Title"/>
     <w:basedOn w:val="Normal"/>
     <w:next w:val="Normal"/>
@@ -6268,8 +5989,8 @@
       <w:szCs w:val="52"/>
     </w:rPr>
   </w:style>
-  <w:style w:type="table" w:customStyle="1" w:styleId="TableNormal">
-    <w:name w:val="Table Normal"/>
+  <w:style w:type="table" w:customStyle="1" w:styleId="TableNormal1">
+    <w:name w:val="Table Normal1"/>
     <w:qFormat/>
     <w:tblPr>
       <w:tblCellMar>
@@ -6280,17 +6001,17 @@
       </w:tblCellMar>
     </w:tblPr>
   </w:style>
-  <w:style w:type="character" w:customStyle="1" w:styleId="Ttulo1Car">
-    <w:name w:val="Título 1 Car"/>
-    <w:basedOn w:val="Fuentedeprrafopredeter"/>
-    <w:link w:val="Ttulo1"/>
+  <w:style w:type="character" w:customStyle="1" w:styleId="Heading1Char">
+    <w:name w:val="Heading 1 Char"/>
+    <w:basedOn w:val="DefaultParagraphFont"/>
+    <w:link w:val="Heading1"/>
     <w:qFormat/>
     <w:rPr>
       <w:sz w:val="40"/>
       <w:szCs w:val="40"/>
     </w:rPr>
   </w:style>
-  <w:style w:type="paragraph" w:styleId="Prrafodelista">
+  <w:style w:type="paragraph" w:styleId="ListParagraph">
     <w:name w:val="List Paragraph"/>
     <w:basedOn w:val="Normal"/>
     <w:uiPriority w:val="34"/>

</xml_diff>